<commit_message>
ajout d une deuxieme ligne
</commit_message>
<xml_diff>
--- a/Test.docx
+++ b/Test.docx
@@ -11,6 +11,15 @@
       <w:r>
         <w:t>Test</w:t>
       </w:r>
+    </w:p>
+    <w:p/>
+    <w:p>
+      <w:r>
+        <w:t>J’ajoute une ligne pour m’exercer aux commandes git</w:t>
+      </w:r>
+    </w:p>
+    <w:p/>
+    <w:p>
       <w:bookmarkStart w:id="0" w:name="_GoBack"/>
       <w:bookmarkEnd w:id="0"/>
     </w:p>

</xml_diff>

<commit_message>
premier essai sur nouvelle branche
</commit_message>
<xml_diff>
--- a/Test.docx
+++ b/Test.docx
@@ -19,6 +19,14 @@
       </w:r>
     </w:p>
     <w:p/>
+    <w:p/>
+    <w:p/>
+    <w:p/>
+    <w:p>
+      <w:r>
+        <w:t>Fait un test sur une nouvelle branche</w:t>
+      </w:r>
+    </w:p>
     <w:p>
       <w:bookmarkStart w:id="0" w:name="_GoBack"/>
       <w:bookmarkEnd w:id="0"/>

</xml_diff>

<commit_message>
essai ajout unuquement sur la branche branche2
</commit_message>
<xml_diff>
--- a/Test.docx
+++ b/Test.docx
@@ -8,12 +8,18 @@
     <w:p/>
     <w:p/>
     <w:p>
+      <w:pPr>
+        <w:outlineLvl w:val="0"/>
+      </w:pPr>
       <w:r>
         <w:t>Test</w:t>
       </w:r>
     </w:p>
     <w:p/>
     <w:p>
+      <w:pPr>
+        <w:outlineLvl w:val="0"/>
+      </w:pPr>
       <w:r>
         <w:t>J’ajoute une ligne pour m’exercer aux commandes git</w:t>
       </w:r>
@@ -23,14 +29,39 @@
     <w:p/>
     <w:p/>
     <w:p>
+      <w:pPr>
+        <w:outlineLvl w:val="0"/>
+      </w:pPr>
       <w:r>
         <w:t>Fait un test sur une nouvelle branche</w:t>
       </w:r>
     </w:p>
     <w:p>
+      <w:pPr>
+        <w:outlineLvl w:val="0"/>
+      </w:pPr>
+    </w:p>
+    <w:p>
+      <w:pPr>
+        <w:outlineLvl w:val="0"/>
+      </w:pPr>
+    </w:p>
+    <w:p>
+      <w:pPr>
+        <w:outlineLvl w:val="0"/>
+      </w:pPr>
+      <w:r>
+        <w:t>Ajout de cette ligne sur la deuxieme branche</w:t>
+      </w:r>
+    </w:p>
+    <w:p>
+      <w:pPr>
+        <w:outlineLvl w:val="0"/>
+      </w:pPr>
       <w:bookmarkStart w:id="0" w:name="_GoBack"/>
       <w:bookmarkEnd w:id="0"/>
     </w:p>
+    <w:p/>
     <w:p/>
     <w:p/>
     <w:p/>
@@ -39,7 +70,6 @@
       <w:pgMar w:top="1417" w:right="1417" w:bottom="1417" w:left="1417" w:header="708" w:footer="708" w:gutter="0"/>
       <w:cols w:space="708"/>
       <w:docGrid w:linePitch="400"/>
-      <w:printerSettings r:id="rId4"/>
     </w:sectPr>
   </w:body>
 </w:document>
@@ -164,6 +194,7 @@
     <w:lsdException w:name="HTML Sample" w:semiHidden="1" w:unhideWhenUsed="1"/>
     <w:lsdException w:name="HTML Typewriter" w:semiHidden="1" w:unhideWhenUsed="1"/>
     <w:lsdException w:name="HTML Variable" w:semiHidden="1" w:unhideWhenUsed="1"/>
+    <w:lsdException w:name="Normal Table" w:semiHidden="1" w:unhideWhenUsed="1"/>
     <w:lsdException w:name="annotation subject" w:semiHidden="1" w:unhideWhenUsed="1"/>
     <w:lsdException w:name="No List" w:semiHidden="1" w:unhideWhenUsed="1"/>
     <w:lsdException w:name="Outline List 1" w:semiHidden="1" w:unhideWhenUsed="1"/>
@@ -210,8 +241,10 @@
     <w:lsdException w:name="Table Subtle 2" w:semiHidden="1" w:unhideWhenUsed="1"/>
     <w:lsdException w:name="Table Web 1" w:semiHidden="1" w:unhideWhenUsed="1"/>
     <w:lsdException w:name="Table Web 2" w:semiHidden="1" w:unhideWhenUsed="1"/>
+    <w:lsdException w:name="Table Web 3" w:semiHidden="1" w:unhideWhenUsed="1"/>
     <w:lsdException w:name="Balloon Text" w:semiHidden="1" w:unhideWhenUsed="1"/>
     <w:lsdException w:name="Table Grid" w:uiPriority="39"/>
+    <w:lsdException w:name="Table Theme" w:semiHidden="1" w:unhideWhenUsed="1"/>
     <w:lsdException w:name="Note Level 1" w:semiHidden="1" w:unhideWhenUsed="1"/>
     <w:lsdException w:name="Note Level 2" w:semiHidden="1" w:unhideWhenUsed="1"/>
     <w:lsdException w:name="Note Level 3" w:semiHidden="1" w:unhideWhenUsed="1"/>

</xml_diff>

<commit_message>
Ajout d une deuxieme ligne sur la branche2
</commit_message>
<xml_diff>
--- a/Test.docx
+++ b/Test.docx
@@ -58,8 +58,26 @@
       <w:pPr>
         <w:outlineLvl w:val="0"/>
       </w:pPr>
+    </w:p>
+    <w:p>
+      <w:pPr>
+        <w:outlineLvl w:val="0"/>
+      </w:pPr>
+    </w:p>
+    <w:p>
+      <w:pPr>
+        <w:outlineLvl w:val="0"/>
+      </w:pPr>
       <w:bookmarkStart w:id="0" w:name="_GoBack"/>
-      <w:bookmarkEnd w:id="0"/>
+      <w:r>
+        <w:t>Ajout d une deuxieme ligne sur la branche2</w:t>
+      </w:r>
+    </w:p>
+    <w:bookmarkEnd w:id="0"/>
+    <w:p>
+      <w:pPr>
+        <w:outlineLvl w:val="0"/>
+      </w:pPr>
     </w:p>
     <w:p/>
     <w:p/>

</xml_diff>